<commit_message>
Petits canvis i més links afegits
</commit_message>
<xml_diff>
--- a/doc/revocacio.docx
+++ b/doc/revocacio.docx
@@ -9,9 +9,13 @@
         <w:keepLines w:val="0"/>
         <w:spacing w:before="280"/>
         <w:jc w:val="both"/>
+        <w:rPr>
+          <w:rFonts w:ascii="Arial" w:hAnsi="Arial" w:cs="Arial"/>
+        </w:rPr>
       </w:pPr>
       <w:r>
         <w:rPr>
+          <w:rFonts w:ascii="Arial" w:hAnsi="Arial" w:cs="Arial"/>
           <w:b/>
           <w:color w:val="000000"/>
           <w:sz w:val="26"/>
@@ -21,6 +25,7 @@
       </w:r>
       <w:r>
         <w:rPr>
+          <w:rFonts w:ascii="Arial" w:hAnsi="Arial" w:cs="Arial"/>
           <w:b/>
           <w:color w:val="000000"/>
           <w:sz w:val="22"/>
@@ -82,7 +87,6 @@
         </w:rPr>
         <w:t>[</w:t>
       </w:r>
-      <w:proofErr w:type="spellStart"/>
       <w:r>
         <w:rPr>
           <w:i/>
@@ -91,7 +95,6 @@
         </w:rPr>
         <w:t>email</w:t>
       </w:r>
-      <w:proofErr w:type="spellEnd"/>
       <w:r>
         <w:rPr>
           <w:i/>
@@ -377,21 +380,18 @@
     <w:pPr>
       <w:pStyle w:val="Peu"/>
     </w:pPr>
-    <w:proofErr w:type="spellStart"/>
     <w:r>
       <w:rPr>
         <w:lang w:val="es-ES"/>
       </w:rPr>
       <w:t>Document</w:t>
     </w:r>
-    <w:proofErr w:type="spellEnd"/>
     <w:r>
       <w:rPr>
         <w:lang w:val="es-ES"/>
       </w:rPr>
       <w:t xml:space="preserve"> </w:t>
     </w:r>
-    <w:proofErr w:type="spellStart"/>
     <w:r>
       <w:rPr>
         <w:lang w:val="es-ES"/>
@@ -404,7 +404,6 @@
       </w:rPr>
       <w:t>t</w:t>
     </w:r>
-    <w:proofErr w:type="spellEnd"/>
     <w:r>
       <w:rPr>
         <w:lang w:val="es-ES"/>
@@ -429,19 +428,11 @@
       </w:rPr>
       <w:t xml:space="preserve"> </w:t>
     </w:r>
-    <w:proofErr w:type="spellStart"/>
     <w:r>
       <w:rPr>
         <w:lang w:val="es-ES"/>
       </w:rPr>
-      <w:t>IPs</w:t>
-    </w:r>
-    <w:proofErr w:type="spellEnd"/>
-    <w:r>
-      <w:rPr>
-        <w:lang w:val="es-ES"/>
-      </w:rPr>
-      <w:t xml:space="preserve"> vinculados</w:t>
+      <w:t>IPs vinculados</w:t>
     </w:r>
     <w:r>
       <w:rPr>
@@ -460,6 +451,12 @@
         <w:lang w:val="es-ES"/>
       </w:rPr>
       <w:t>Rey Juan Carlos</w:t>
+    </w:r>
+    <w:r>
+      <w:rPr>
+        <w:lang w:val="es-ES"/>
+      </w:rPr>
+      <w:t>.</w:t>
     </w:r>
   </w:p>
   <w:p>

</xml_diff>